<commit_message>
befor anything in unit 7
</commit_message>
<xml_diff>
--- a/Unit 2/Section 6 - Add Search to Razor Pages.docx
+++ b/Unit 2/Section 6 - Add Search to Razor Pages.docx
@@ -1,6 +1,6 @@
 
 <file path=word/document.xml><?xml version="1.0" encoding="utf-8"?>
-<w:document xmlns:wpc="http://schemas.microsoft.com/office/word/2010/wordprocessingCanvas" xmlns:cx="http://schemas.microsoft.com/office/drawing/2014/chartex" xmlns:cx1="http://schemas.microsoft.com/office/drawing/2015/9/8/chartex" xmlns:mc="http://schemas.openxmlformats.org/markup-compatibility/2006" xmlns:o="urn:schemas-microsoft-com:office:office" xmlns:r="http://schemas.openxmlformats.org/officeDocument/2006/relationships" xmlns:m="http://schemas.openxmlformats.org/officeDocument/2006/math" xmlns:v="urn:schemas-microsoft-com:vml" xmlns:wp14="http://schemas.microsoft.com/office/word/2010/wordprocessingDrawing" xmlns:wp="http://schemas.openxmlformats.org/drawingml/2006/wordprocessingDrawing" xmlns:w10="urn:schemas-microsoft-com:office:word" xmlns:w="http://schemas.openxmlformats.org/wordprocessingml/2006/main" xmlns:w14="http://schemas.microsoft.com/office/word/2010/wordml" xmlns:w15="http://schemas.microsoft.com/office/word/2012/wordml" xmlns:w16se="http://schemas.microsoft.com/office/word/2015/wordml/symex" xmlns:wpg="http://schemas.microsoft.com/office/word/2010/wordprocessingGroup" xmlns:wpi="http://schemas.microsoft.com/office/word/2010/wordprocessingInk" xmlns:wne="http://schemas.microsoft.com/office/word/2006/wordml" xmlns:wps="http://schemas.microsoft.com/office/word/2010/wordprocessingShape" mc:Ignorable="w14 w15 w16se wp14">
+<w:document xmlns:wpc="http://schemas.microsoft.com/office/word/2010/wordprocessingCanvas" xmlns:cx="http://schemas.microsoft.com/office/drawing/2014/chartex" xmlns:cx1="http://schemas.microsoft.com/office/drawing/2015/9/8/chartex" xmlns:cx2="http://schemas.microsoft.com/office/drawing/2015/10/21/chartex" xmlns:cx3="http://schemas.microsoft.com/office/drawing/2016/5/9/chartex" xmlns:cx4="http://schemas.microsoft.com/office/drawing/2016/5/10/chartex" xmlns:cx5="http://schemas.microsoft.com/office/drawing/2016/5/11/chartex" xmlns:cx6="http://schemas.microsoft.com/office/drawing/2016/5/12/chartex" xmlns:cx7="http://schemas.microsoft.com/office/drawing/2016/5/13/chartex" xmlns:cx8="http://schemas.microsoft.com/office/drawing/2016/5/14/chartex" xmlns:mc="http://schemas.openxmlformats.org/markup-compatibility/2006" xmlns:aink="http://schemas.microsoft.com/office/drawing/2016/ink" xmlns:am3d="http://schemas.microsoft.com/office/drawing/2017/model3d" xmlns:o="urn:schemas-microsoft-com:office:office" xmlns:r="http://schemas.openxmlformats.org/officeDocument/2006/relationships" xmlns:m="http://schemas.openxmlformats.org/officeDocument/2006/math" xmlns:v="urn:schemas-microsoft-com:vml" xmlns:wp14="http://schemas.microsoft.com/office/word/2010/wordprocessingDrawing" xmlns:wp="http://schemas.openxmlformats.org/drawingml/2006/wordprocessingDrawing" xmlns:w10="urn:schemas-microsoft-com:office:word" xmlns:w="http://schemas.openxmlformats.org/wordprocessingml/2006/main" xmlns:w14="http://schemas.microsoft.com/office/word/2010/wordml" xmlns:w15="http://schemas.microsoft.com/office/word/2012/wordml" xmlns:w16cid="http://schemas.microsoft.com/office/word/2016/wordml/cid" xmlns:w16se="http://schemas.microsoft.com/office/word/2015/wordml/symex" xmlns:wpg="http://schemas.microsoft.com/office/word/2010/wordprocessingGroup" xmlns:wpi="http://schemas.microsoft.com/office/word/2010/wordprocessingInk" xmlns:wne="http://schemas.microsoft.com/office/word/2006/wordml" xmlns:wps="http://schemas.microsoft.com/office/word/2010/wordprocessingShape" mc:Ignorable="w14 w15 w16se w16cid wp14">
   <w:body>
     <w:p>
       <w:pPr>
@@ -29,6 +29,26 @@
           <w:rFonts w:ascii="Calibri" w:eastAsia="Times New Roman" w:hAnsi="Calibri" w:cs="Calibri"/>
         </w:rPr>
       </w:pPr>
+      <w:r>
+        <w:rPr>
+          <w:rFonts w:ascii="Calibri" w:eastAsia="Times New Roman" w:hAnsi="Calibri" w:cs="Calibri"/>
+        </w:rPr>
+        <w:t>[</w:t>
+      </w:r>
+      <w:proofErr w:type="spellStart"/>
+      <w:r>
+        <w:rPr>
+          <w:rFonts w:ascii="Calibri" w:eastAsia="Times New Roman" w:hAnsi="Calibri" w:cs="Calibri"/>
+        </w:rPr>
+        <w:t>BindProperty</w:t>
+      </w:r>
+      <w:proofErr w:type="spellEnd"/>
+      <w:r>
+        <w:rPr>
+          <w:rFonts w:ascii="Calibri" w:eastAsia="Times New Roman" w:hAnsi="Calibri" w:cs="Calibri"/>
+        </w:rPr>
+        <w:t>]</w:t>
+      </w:r>
     </w:p>
     <w:p>
       <w:pPr>
@@ -69,6 +89,21 @@
     </w:p>
     <w:p>
       <w:pPr>
+        <w:pStyle w:val="ListParagraph"/>
+        <w:spacing w:after="0" w:line="240" w:lineRule="auto"/>
+        <w:rPr>
+          <w:rFonts w:ascii="Calibri" w:eastAsia="Times New Roman" w:hAnsi="Calibri" w:cs="Calibri"/>
+        </w:rPr>
+      </w:pPr>
+      <w:r>
+        <w:rPr>
+          <w:rFonts w:ascii="Calibri" w:eastAsia="Times New Roman" w:hAnsi="Calibri" w:cs="Calibri"/>
+        </w:rPr>
+        <w:t>String</w:t>
+      </w:r>
+    </w:p>
+    <w:p>
+      <w:pPr>
         <w:spacing w:after="0" w:line="240" w:lineRule="auto"/>
         <w:ind w:left="540" w:firstLine="50"/>
         <w:rPr>
@@ -139,7 +174,31 @@
           <w:i/>
           <w:iCs/>
         </w:rPr>
-        <w:t>s =&gt; s.Title.Contains()</w:t>
+        <w:t xml:space="preserve">s =&gt; </w:t>
+      </w:r>
+      <w:proofErr w:type="spellStart"/>
+      <w:proofErr w:type="gramStart"/>
+      <w:r>
+        <w:rPr>
+          <w:rFonts w:ascii="Calibri" w:eastAsia="Times New Roman" w:hAnsi="Calibri" w:cs="Calibri"/>
+          <w:b/>
+          <w:bCs/>
+          <w:i/>
+          <w:iCs/>
+        </w:rPr>
+        <w:t>s.Title.Contains</w:t>
+      </w:r>
+      <w:proofErr w:type="spellEnd"/>
+      <w:proofErr w:type="gramEnd"/>
+      <w:r>
+        <w:rPr>
+          <w:rFonts w:ascii="Calibri" w:eastAsia="Times New Roman" w:hAnsi="Calibri" w:cs="Calibri"/>
+          <w:b/>
+          <w:bCs/>
+          <w:i/>
+          <w:iCs/>
+        </w:rPr>
+        <w:t>()</w:t>
       </w:r>
       <w:r>
         <w:rPr>
@@ -160,7 +219,36 @@
     <w:p>
       <w:pPr>
         <w:spacing w:after="0" w:line="240" w:lineRule="auto"/>
-        <w:ind w:left="540" w:firstLine="50"/>
+        <w:ind w:left="670" w:firstLine="50"/>
+        <w:rPr>
+          <w:rFonts w:ascii="Calibri" w:eastAsia="Times New Roman" w:hAnsi="Calibri" w:cs="Calibri"/>
+        </w:rPr>
+      </w:pPr>
+      <w:r>
+        <w:rPr>
+          <w:rFonts w:ascii="Calibri" w:eastAsia="Times New Roman" w:hAnsi="Calibri" w:cs="Calibri"/>
+        </w:rPr>
+        <w:t xml:space="preserve">A </w:t>
+      </w:r>
+      <w:proofErr w:type="spellStart"/>
+      <w:r>
+        <w:rPr>
+          <w:rFonts w:ascii="Calibri" w:eastAsia="Times New Roman" w:hAnsi="Calibri" w:cs="Calibri"/>
+        </w:rPr>
+        <w:t>Lambd</w:t>
+      </w:r>
+      <w:proofErr w:type="spellEnd"/>
+      <w:r>
+        <w:rPr>
+          <w:rFonts w:ascii="Calibri" w:eastAsia="Times New Roman" w:hAnsi="Calibri" w:cs="Calibri"/>
+        </w:rPr>
+        <w:t xml:space="preserve"> Expression. It is a method-based LINQ query. </w:t>
+      </w:r>
+    </w:p>
+    <w:p>
+      <w:pPr>
+        <w:spacing w:after="0" w:line="240" w:lineRule="auto"/>
+        <w:ind w:left="670" w:firstLine="50"/>
         <w:rPr>
           <w:rFonts w:ascii="Calibri" w:eastAsia="Times New Roman" w:hAnsi="Calibri" w:cs="Calibri"/>
         </w:rPr>
@@ -182,7 +270,21 @@
         <w:rPr>
           <w:rFonts w:ascii="Calibri" w:eastAsia="Times New Roman" w:hAnsi="Calibri" w:cs="Calibri"/>
         </w:rPr>
-        <w:t>When is the query actually executed?</w:t>
+        <w:t xml:space="preserve">When is the query </w:t>
+      </w:r>
+      <w:proofErr w:type="gramStart"/>
+      <w:r>
+        <w:rPr>
+          <w:rFonts w:ascii="Calibri" w:eastAsia="Times New Roman" w:hAnsi="Calibri" w:cs="Calibri"/>
+        </w:rPr>
+        <w:t>actually executed</w:t>
+      </w:r>
+      <w:proofErr w:type="gramEnd"/>
+      <w:r>
+        <w:rPr>
+          <w:rFonts w:ascii="Calibri" w:eastAsia="Times New Roman" w:hAnsi="Calibri" w:cs="Calibri"/>
+        </w:rPr>
+        <w:t>?</w:t>
       </w:r>
     </w:p>
     <w:p>
@@ -193,6 +295,26 @@
           <w:rFonts w:ascii="Calibri" w:eastAsia="Times New Roman" w:hAnsi="Calibri" w:cs="Calibri"/>
         </w:rPr>
       </w:pPr>
+      <w:r>
+        <w:rPr>
+          <w:rFonts w:ascii="Calibri" w:eastAsia="Times New Roman" w:hAnsi="Calibri" w:cs="Calibri"/>
+        </w:rPr>
+        <w:t xml:space="preserve">When the queries are called </w:t>
+      </w:r>
+      <w:proofErr w:type="gramStart"/>
+      <w:r>
+        <w:rPr>
+          <w:rFonts w:ascii="Calibri" w:eastAsia="Times New Roman" w:hAnsi="Calibri" w:cs="Calibri"/>
+        </w:rPr>
+        <w:t>by  where</w:t>
+      </w:r>
+      <w:proofErr w:type="gramEnd"/>
+      <w:r>
+        <w:rPr>
+          <w:rFonts w:ascii="Calibri" w:eastAsia="Times New Roman" w:hAnsi="Calibri" w:cs="Calibri"/>
+        </w:rPr>
+        <w:t xml:space="preserve"> or Contain method. </w:t>
+      </w:r>
     </w:p>
     <w:p>
       <w:pPr>
@@ -219,7 +341,21 @@
         <w:rPr>
           <w:rFonts w:ascii="Calibri" w:eastAsia="Times New Roman" w:hAnsi="Calibri" w:cs="Calibri"/>
         </w:rPr>
-        <w:t>For SQL Server, what does the Contains method actually convert to?</w:t>
+        <w:t xml:space="preserve">For SQL Server, what does the Contains method </w:t>
+      </w:r>
+      <w:proofErr w:type="gramStart"/>
+      <w:r>
+        <w:rPr>
+          <w:rFonts w:ascii="Calibri" w:eastAsia="Times New Roman" w:hAnsi="Calibri" w:cs="Calibri"/>
+        </w:rPr>
+        <w:t>actually convert</w:t>
+      </w:r>
+      <w:proofErr w:type="gramEnd"/>
+      <w:r>
+        <w:rPr>
+          <w:rFonts w:ascii="Calibri" w:eastAsia="Times New Roman" w:hAnsi="Calibri" w:cs="Calibri"/>
+        </w:rPr>
+        <w:t xml:space="preserve"> to?</w:t>
       </w:r>
     </w:p>
     <w:p>
@@ -230,6 +366,33 @@
           <w:rFonts w:ascii="Calibri" w:eastAsia="Times New Roman" w:hAnsi="Calibri" w:cs="Calibri"/>
         </w:rPr>
       </w:pPr>
+    </w:p>
+    <w:p>
+      <w:pPr>
+        <w:pStyle w:val="ListParagraph"/>
+        <w:spacing w:after="0" w:line="240" w:lineRule="auto"/>
+        <w:rPr>
+          <w:rFonts w:ascii="Calibri" w:eastAsia="Times New Roman" w:hAnsi="Calibri" w:cs="Calibri"/>
+        </w:rPr>
+      </w:pPr>
+      <w:r>
+        <w:rPr>
+          <w:rFonts w:ascii="Calibri" w:eastAsia="Times New Roman" w:hAnsi="Calibri" w:cs="Calibri"/>
+        </w:rPr>
+        <w:t>To SQL L</w:t>
+      </w:r>
+      <w:r>
+        <w:rPr>
+          <w:rFonts w:ascii="Calibri" w:eastAsia="Times New Roman" w:hAnsi="Calibri" w:cs="Calibri"/>
+        </w:rPr>
+        <w:t>I</w:t>
+      </w:r>
+      <w:r>
+        <w:rPr>
+          <w:rFonts w:ascii="Calibri" w:eastAsia="Times New Roman" w:hAnsi="Calibri" w:cs="Calibri"/>
+        </w:rPr>
+        <w:t xml:space="preserve">KE </w:t>
+      </w:r>
     </w:p>
     <w:p>
       <w:pPr>
@@ -271,6 +434,21 @@
     <w:p>
       <w:pPr>
         <w:spacing w:after="0" w:line="240" w:lineRule="auto"/>
+        <w:ind w:left="670" w:firstLine="50"/>
+        <w:rPr>
+          <w:rFonts w:ascii="Calibri" w:eastAsia="Times New Roman" w:hAnsi="Calibri" w:cs="Calibri"/>
+        </w:rPr>
+      </w:pPr>
+      <w:r>
+        <w:rPr>
+          <w:rFonts w:ascii="Calibri" w:eastAsia="Times New Roman" w:hAnsi="Calibri" w:cs="Calibri"/>
+        </w:rPr>
+        <w:t>Yes</w:t>
+      </w:r>
+    </w:p>
+    <w:p>
+      <w:pPr>
+        <w:spacing w:after="0" w:line="240" w:lineRule="auto"/>
         <w:ind w:left="540" w:firstLine="50"/>
         <w:rPr>
           <w:rFonts w:ascii="Calibri" w:eastAsia="Times New Roman" w:hAnsi="Calibri" w:cs="Calibri"/>
@@ -293,7 +471,21 @@
         <w:rPr>
           <w:rFonts w:ascii="Calibri" w:eastAsia="Times New Roman" w:hAnsi="Calibri" w:cs="Calibri"/>
         </w:rPr>
-        <w:t>After updating the user interface to allow the user to enter a search string, what attribute was used on the text box to tie the SearchString text field to ASP?</w:t>
+        <w:t xml:space="preserve">After updating the user interface to allow the user to enter a search string, what attribute was used on the text box to tie the </w:t>
+      </w:r>
+      <w:proofErr w:type="spellStart"/>
+      <w:r>
+        <w:rPr>
+          <w:rFonts w:ascii="Calibri" w:eastAsia="Times New Roman" w:hAnsi="Calibri" w:cs="Calibri"/>
+        </w:rPr>
+        <w:t>SearchString</w:t>
+      </w:r>
+      <w:proofErr w:type="spellEnd"/>
+      <w:r>
+        <w:rPr>
+          <w:rFonts w:ascii="Calibri" w:eastAsia="Times New Roman" w:hAnsi="Calibri" w:cs="Calibri"/>
+        </w:rPr>
+        <w:t xml:space="preserve"> text field to ASP?</w:t>
       </w:r>
     </w:p>
     <w:p>
@@ -308,11 +500,31 @@
     <w:p>
       <w:pPr>
         <w:spacing w:after="0" w:line="240" w:lineRule="auto"/>
-        <w:ind w:left="540" w:firstLine="50"/>
-        <w:rPr>
-          <w:rFonts w:ascii="Calibri" w:eastAsia="Times New Roman" w:hAnsi="Calibri" w:cs="Calibri"/>
-        </w:rPr>
-      </w:pPr>
+        <w:ind w:left="670" w:firstLine="50"/>
+        <w:rPr>
+          <w:rFonts w:ascii="Calibri" w:eastAsia="Times New Roman" w:hAnsi="Calibri" w:cs="Calibri"/>
+        </w:rPr>
+      </w:pPr>
+      <w:r>
+        <w:rPr>
+          <w:rFonts w:ascii="Calibri" w:eastAsia="Times New Roman" w:hAnsi="Calibri" w:cs="Calibri"/>
+        </w:rPr>
+        <w:t>"{</w:t>
+      </w:r>
+      <w:proofErr w:type="spellStart"/>
+      <w:r>
+        <w:rPr>
+          <w:rFonts w:ascii="Calibri" w:eastAsia="Times New Roman" w:hAnsi="Calibri" w:cs="Calibri"/>
+        </w:rPr>
+        <w:t>searchString</w:t>
+      </w:r>
+      <w:proofErr w:type="spellEnd"/>
+      <w:r>
+        <w:rPr>
+          <w:rFonts w:ascii="Calibri" w:eastAsia="Times New Roman" w:hAnsi="Calibri" w:cs="Calibri"/>
+        </w:rPr>
+        <w:t>?}"</w:t>
+      </w:r>
     </w:p>
     <w:p>
       <w:pPr>
@@ -359,7 +571,22 @@
     <w:p>
       <w:pPr>
         <w:spacing w:after="0" w:line="240" w:lineRule="auto"/>
-        <w:ind w:left="540" w:firstLine="50"/>
+        <w:ind w:left="720"/>
+        <w:rPr>
+          <w:rFonts w:ascii="Calibri" w:eastAsia="Times New Roman" w:hAnsi="Calibri" w:cs="Calibri"/>
+        </w:rPr>
+      </w:pPr>
+      <w:r>
+        <w:rPr>
+          <w:rFonts w:ascii="Calibri" w:eastAsia="Times New Roman" w:hAnsi="Calibri" w:cs="Calibri"/>
+        </w:rPr>
+        <w:t>Text</w:t>
+      </w:r>
+    </w:p>
+    <w:p>
+      <w:pPr>
+        <w:spacing w:after="0" w:line="240" w:lineRule="auto"/>
+        <w:ind w:left="670" w:firstLine="50"/>
         <w:rPr>
           <w:rFonts w:ascii="Calibri" w:eastAsia="Times New Roman" w:hAnsi="Calibri" w:cs="Calibri"/>
         </w:rPr>
@@ -396,6 +623,21 @@
     <w:p>
       <w:pPr>
         <w:spacing w:after="0" w:line="240" w:lineRule="auto"/>
+        <w:ind w:left="670" w:firstLine="50"/>
+        <w:rPr>
+          <w:rFonts w:ascii="Calibri" w:eastAsia="Times New Roman" w:hAnsi="Calibri" w:cs="Calibri"/>
+        </w:rPr>
+      </w:pPr>
+      <w:r>
+        <w:rPr>
+          <w:rFonts w:ascii="Calibri" w:eastAsia="Times New Roman" w:hAnsi="Calibri" w:cs="Calibri"/>
+        </w:rPr>
+        <w:t>String</w:t>
+      </w:r>
+    </w:p>
+    <w:p>
+      <w:pPr>
+        <w:spacing w:after="0" w:line="240" w:lineRule="auto"/>
         <w:ind w:left="540" w:firstLine="50"/>
         <w:rPr>
           <w:rFonts w:ascii="Calibri" w:eastAsia="Times New Roman" w:hAnsi="Calibri" w:cs="Calibri"/>
@@ -422,6 +664,90 @@
       </w:r>
     </w:p>
     <w:p/>
+    <w:p>
+      <w:pPr>
+        <w:ind w:left="720"/>
+      </w:pPr>
+      <w:r>
+        <w:t xml:space="preserve">if </w:t>
+      </w:r>
+      <w:proofErr w:type="gramStart"/>
+      <w:r>
+        <w:t>(!</w:t>
+      </w:r>
+      <w:proofErr w:type="spellStart"/>
+      <w:r>
+        <w:t>string</w:t>
+      </w:r>
+      <w:proofErr w:type="gramEnd"/>
+      <w:r>
+        <w:t>.IsNullOrEmpty</w:t>
+      </w:r>
+      <w:proofErr w:type="spellEnd"/>
+      <w:r>
+        <w:t>(</w:t>
+      </w:r>
+      <w:proofErr w:type="spellStart"/>
+      <w:r>
+        <w:t>SearchString</w:t>
+      </w:r>
+      <w:proofErr w:type="spellEnd"/>
+      <w:r>
+        <w:t>))</w:t>
+      </w:r>
+    </w:p>
+    <w:p>
+      <w:pPr>
+        <w:ind w:left="720"/>
+      </w:pPr>
+      <w:r>
+        <w:t xml:space="preserve">    {</w:t>
+      </w:r>
+    </w:p>
+    <w:p>
+      <w:pPr>
+        <w:ind w:left="720"/>
+      </w:pPr>
+      <w:r>
+        <w:t xml:space="preserve">        movies = </w:t>
+      </w:r>
+      <w:proofErr w:type="spellStart"/>
+      <w:proofErr w:type="gramStart"/>
+      <w:r>
+        <w:t>movies.Where</w:t>
+      </w:r>
+      <w:proofErr w:type="spellEnd"/>
+      <w:proofErr w:type="gramEnd"/>
+      <w:r>
+        <w:t xml:space="preserve">(s =&gt; </w:t>
+      </w:r>
+      <w:proofErr w:type="spellStart"/>
+      <w:r>
+        <w:t>s.Title.Contains</w:t>
+      </w:r>
+      <w:proofErr w:type="spellEnd"/>
+      <w:r>
+        <w:t>(</w:t>
+      </w:r>
+      <w:proofErr w:type="spellStart"/>
+      <w:r>
+        <w:t>SearchString</w:t>
+      </w:r>
+      <w:proofErr w:type="spellEnd"/>
+      <w:r>
+        <w:t>));</w:t>
+      </w:r>
+    </w:p>
+    <w:p>
+      <w:pPr>
+        <w:ind w:left="720"/>
+      </w:pPr>
+      <w:r>
+        <w:t xml:space="preserve">    }</w:t>
+      </w:r>
+      <w:bookmarkStart w:id="0" w:name="_GoBack"/>
+      <w:bookmarkEnd w:id="0"/>
+    </w:p>
     <w:sectPr>
       <w:headerReference w:type="even" r:id="rId7"/>
       <w:headerReference w:type="default" r:id="rId8"/>
@@ -439,7 +765,7 @@
 </file>
 
 <file path=word/endnotes.xml><?xml version="1.0" encoding="utf-8"?>
-<w:endnotes xmlns:wpc="http://schemas.microsoft.com/office/word/2010/wordprocessingCanvas" xmlns:cx="http://schemas.microsoft.com/office/drawing/2014/chartex" xmlns:cx1="http://schemas.microsoft.com/office/drawing/2015/9/8/chartex" xmlns:mc="http://schemas.openxmlformats.org/markup-compatibility/2006" xmlns:o="urn:schemas-microsoft-com:office:office" xmlns:r="http://schemas.openxmlformats.org/officeDocument/2006/relationships" xmlns:m="http://schemas.openxmlformats.org/officeDocument/2006/math" xmlns:v="urn:schemas-microsoft-com:vml" xmlns:wp14="http://schemas.microsoft.com/office/word/2010/wordprocessingDrawing" xmlns:wp="http://schemas.openxmlformats.org/drawingml/2006/wordprocessingDrawing" xmlns:w10="urn:schemas-microsoft-com:office:word" xmlns:w="http://schemas.openxmlformats.org/wordprocessingml/2006/main" xmlns:w14="http://schemas.microsoft.com/office/word/2010/wordml" xmlns:w15="http://schemas.microsoft.com/office/word/2012/wordml" xmlns:w16se="http://schemas.microsoft.com/office/word/2015/wordml/symex" xmlns:wpg="http://schemas.microsoft.com/office/word/2010/wordprocessingGroup" xmlns:wpi="http://schemas.microsoft.com/office/word/2010/wordprocessingInk" xmlns:wne="http://schemas.microsoft.com/office/word/2006/wordml" xmlns:wps="http://schemas.microsoft.com/office/word/2010/wordprocessingShape" mc:Ignorable="w14 w15 w16se wp14">
+<w:endnotes xmlns:wpc="http://schemas.microsoft.com/office/word/2010/wordprocessingCanvas" xmlns:cx="http://schemas.microsoft.com/office/drawing/2014/chartex" xmlns:cx1="http://schemas.microsoft.com/office/drawing/2015/9/8/chartex" xmlns:cx2="http://schemas.microsoft.com/office/drawing/2015/10/21/chartex" xmlns:cx3="http://schemas.microsoft.com/office/drawing/2016/5/9/chartex" xmlns:cx4="http://schemas.microsoft.com/office/drawing/2016/5/10/chartex" xmlns:cx5="http://schemas.microsoft.com/office/drawing/2016/5/11/chartex" xmlns:cx6="http://schemas.microsoft.com/office/drawing/2016/5/12/chartex" xmlns:cx7="http://schemas.microsoft.com/office/drawing/2016/5/13/chartex" xmlns:cx8="http://schemas.microsoft.com/office/drawing/2016/5/14/chartex" xmlns:mc="http://schemas.openxmlformats.org/markup-compatibility/2006" xmlns:aink="http://schemas.microsoft.com/office/drawing/2016/ink" xmlns:am3d="http://schemas.microsoft.com/office/drawing/2017/model3d" xmlns:o="urn:schemas-microsoft-com:office:office" xmlns:r="http://schemas.openxmlformats.org/officeDocument/2006/relationships" xmlns:m="http://schemas.openxmlformats.org/officeDocument/2006/math" xmlns:v="urn:schemas-microsoft-com:vml" xmlns:wp14="http://schemas.microsoft.com/office/word/2010/wordprocessingDrawing" xmlns:wp="http://schemas.openxmlformats.org/drawingml/2006/wordprocessingDrawing" xmlns:w10="urn:schemas-microsoft-com:office:word" xmlns:w="http://schemas.openxmlformats.org/wordprocessingml/2006/main" xmlns:w14="http://schemas.microsoft.com/office/word/2010/wordml" xmlns:w15="http://schemas.microsoft.com/office/word/2012/wordml" xmlns:w16cid="http://schemas.microsoft.com/office/word/2016/wordml/cid" xmlns:w16se="http://schemas.microsoft.com/office/word/2015/wordml/symex" xmlns:wpg="http://schemas.microsoft.com/office/word/2010/wordprocessingGroup" xmlns:wpi="http://schemas.microsoft.com/office/word/2010/wordprocessingInk" xmlns:wne="http://schemas.microsoft.com/office/word/2006/wordml" xmlns:wps="http://schemas.microsoft.com/office/word/2010/wordprocessingShape" mc:Ignorable="w14 w15 w16se w16cid wp14">
   <w:endnote w:type="separator" w:id="-1">
     <w:p>
       <w:pPr>
@@ -464,7 +790,7 @@
 </file>
 
 <file path=word/footer1.xml><?xml version="1.0" encoding="utf-8"?>
-<w:ftr xmlns:wpc="http://schemas.microsoft.com/office/word/2010/wordprocessingCanvas" xmlns:cx="http://schemas.microsoft.com/office/drawing/2014/chartex" xmlns:cx1="http://schemas.microsoft.com/office/drawing/2015/9/8/chartex" xmlns:mc="http://schemas.openxmlformats.org/markup-compatibility/2006" xmlns:o="urn:schemas-microsoft-com:office:office" xmlns:r="http://schemas.openxmlformats.org/officeDocument/2006/relationships" xmlns:m="http://schemas.openxmlformats.org/officeDocument/2006/math" xmlns:v="urn:schemas-microsoft-com:vml" xmlns:wp14="http://schemas.microsoft.com/office/word/2010/wordprocessingDrawing" xmlns:wp="http://schemas.openxmlformats.org/drawingml/2006/wordprocessingDrawing" xmlns:w10="urn:schemas-microsoft-com:office:word" xmlns:w="http://schemas.openxmlformats.org/wordprocessingml/2006/main" xmlns:w14="http://schemas.microsoft.com/office/word/2010/wordml" xmlns:w15="http://schemas.microsoft.com/office/word/2012/wordml" xmlns:w16se="http://schemas.microsoft.com/office/word/2015/wordml/symex" xmlns:wpg="http://schemas.microsoft.com/office/word/2010/wordprocessingGroup" xmlns:wpi="http://schemas.microsoft.com/office/word/2010/wordprocessingInk" xmlns:wne="http://schemas.microsoft.com/office/word/2006/wordml" xmlns:wps="http://schemas.microsoft.com/office/word/2010/wordprocessingShape" mc:Ignorable="w14 w15 w16se wp14">
+<w:ftr xmlns:wpc="http://schemas.microsoft.com/office/word/2010/wordprocessingCanvas" xmlns:cx="http://schemas.microsoft.com/office/drawing/2014/chartex" xmlns:cx1="http://schemas.microsoft.com/office/drawing/2015/9/8/chartex" xmlns:cx2="http://schemas.microsoft.com/office/drawing/2015/10/21/chartex" xmlns:cx3="http://schemas.microsoft.com/office/drawing/2016/5/9/chartex" xmlns:cx4="http://schemas.microsoft.com/office/drawing/2016/5/10/chartex" xmlns:cx5="http://schemas.microsoft.com/office/drawing/2016/5/11/chartex" xmlns:cx6="http://schemas.microsoft.com/office/drawing/2016/5/12/chartex" xmlns:cx7="http://schemas.microsoft.com/office/drawing/2016/5/13/chartex" xmlns:cx8="http://schemas.microsoft.com/office/drawing/2016/5/14/chartex" xmlns:mc="http://schemas.openxmlformats.org/markup-compatibility/2006" xmlns:aink="http://schemas.microsoft.com/office/drawing/2016/ink" xmlns:am3d="http://schemas.microsoft.com/office/drawing/2017/model3d" xmlns:o="urn:schemas-microsoft-com:office:office" xmlns:r="http://schemas.openxmlformats.org/officeDocument/2006/relationships" xmlns:m="http://schemas.openxmlformats.org/officeDocument/2006/math" xmlns:v="urn:schemas-microsoft-com:vml" xmlns:wp14="http://schemas.microsoft.com/office/word/2010/wordprocessingDrawing" xmlns:wp="http://schemas.openxmlformats.org/drawingml/2006/wordprocessingDrawing" xmlns:w10="urn:schemas-microsoft-com:office:word" xmlns:w="http://schemas.openxmlformats.org/wordprocessingml/2006/main" xmlns:w14="http://schemas.microsoft.com/office/word/2010/wordml" xmlns:w15="http://schemas.microsoft.com/office/word/2012/wordml" xmlns:w16cid="http://schemas.microsoft.com/office/word/2016/wordml/cid" xmlns:w16se="http://schemas.microsoft.com/office/word/2015/wordml/symex" xmlns:wpg="http://schemas.microsoft.com/office/word/2010/wordprocessingGroup" xmlns:wpi="http://schemas.microsoft.com/office/word/2010/wordprocessingInk" xmlns:wne="http://schemas.microsoft.com/office/word/2006/wordml" xmlns:wps="http://schemas.microsoft.com/office/word/2010/wordprocessingShape" mc:Ignorable="w14 w15 w16se w16cid wp14">
   <w:p>
     <w:pPr>
       <w:pStyle w:val="Footer"/>
@@ -474,7 +800,7 @@
 </file>
 
 <file path=word/footer2.xml><?xml version="1.0" encoding="utf-8"?>
-<w:ftr xmlns:wpc="http://schemas.microsoft.com/office/word/2010/wordprocessingCanvas" xmlns:cx="http://schemas.microsoft.com/office/drawing/2014/chartex" xmlns:cx1="http://schemas.microsoft.com/office/drawing/2015/9/8/chartex" xmlns:mc="http://schemas.openxmlformats.org/markup-compatibility/2006" xmlns:o="urn:schemas-microsoft-com:office:office" xmlns:r="http://schemas.openxmlformats.org/officeDocument/2006/relationships" xmlns:m="http://schemas.openxmlformats.org/officeDocument/2006/math" xmlns:v="urn:schemas-microsoft-com:vml" xmlns:wp14="http://schemas.microsoft.com/office/word/2010/wordprocessingDrawing" xmlns:wp="http://schemas.openxmlformats.org/drawingml/2006/wordprocessingDrawing" xmlns:w10="urn:schemas-microsoft-com:office:word" xmlns:w="http://schemas.openxmlformats.org/wordprocessingml/2006/main" xmlns:w14="http://schemas.microsoft.com/office/word/2010/wordml" xmlns:w15="http://schemas.microsoft.com/office/word/2012/wordml" xmlns:w16se="http://schemas.microsoft.com/office/word/2015/wordml/symex" xmlns:wpg="http://schemas.microsoft.com/office/word/2010/wordprocessingGroup" xmlns:wpi="http://schemas.microsoft.com/office/word/2010/wordprocessingInk" xmlns:wne="http://schemas.microsoft.com/office/word/2006/wordml" xmlns:wps="http://schemas.microsoft.com/office/word/2010/wordprocessingShape" mc:Ignorable="w14 w15 w16se wp14">
+<w:ftr xmlns:wpc="http://schemas.microsoft.com/office/word/2010/wordprocessingCanvas" xmlns:cx="http://schemas.microsoft.com/office/drawing/2014/chartex" xmlns:cx1="http://schemas.microsoft.com/office/drawing/2015/9/8/chartex" xmlns:cx2="http://schemas.microsoft.com/office/drawing/2015/10/21/chartex" xmlns:cx3="http://schemas.microsoft.com/office/drawing/2016/5/9/chartex" xmlns:cx4="http://schemas.microsoft.com/office/drawing/2016/5/10/chartex" xmlns:cx5="http://schemas.microsoft.com/office/drawing/2016/5/11/chartex" xmlns:cx6="http://schemas.microsoft.com/office/drawing/2016/5/12/chartex" xmlns:cx7="http://schemas.microsoft.com/office/drawing/2016/5/13/chartex" xmlns:cx8="http://schemas.microsoft.com/office/drawing/2016/5/14/chartex" xmlns:mc="http://schemas.openxmlformats.org/markup-compatibility/2006" xmlns:aink="http://schemas.microsoft.com/office/drawing/2016/ink" xmlns:am3d="http://schemas.microsoft.com/office/drawing/2017/model3d" xmlns:o="urn:schemas-microsoft-com:office:office" xmlns:r="http://schemas.openxmlformats.org/officeDocument/2006/relationships" xmlns:m="http://schemas.openxmlformats.org/officeDocument/2006/math" xmlns:v="urn:schemas-microsoft-com:vml" xmlns:wp14="http://schemas.microsoft.com/office/word/2010/wordprocessingDrawing" xmlns:wp="http://schemas.openxmlformats.org/drawingml/2006/wordprocessingDrawing" xmlns:w10="urn:schemas-microsoft-com:office:word" xmlns:w="http://schemas.openxmlformats.org/wordprocessingml/2006/main" xmlns:w14="http://schemas.microsoft.com/office/word/2010/wordml" xmlns:w15="http://schemas.microsoft.com/office/word/2012/wordml" xmlns:w16cid="http://schemas.microsoft.com/office/word/2016/wordml/cid" xmlns:w16se="http://schemas.microsoft.com/office/word/2015/wordml/symex" xmlns:wpg="http://schemas.microsoft.com/office/word/2010/wordprocessingGroup" xmlns:wpi="http://schemas.microsoft.com/office/word/2010/wordprocessingInk" xmlns:wne="http://schemas.microsoft.com/office/word/2006/wordml" xmlns:wps="http://schemas.microsoft.com/office/word/2010/wordprocessingShape" mc:Ignorable="w14 w15 w16se w16cid wp14">
   <w:p>
     <w:pPr>
       <w:pStyle w:val="Footer"/>
@@ -484,7 +810,7 @@
 </file>
 
 <file path=word/footer3.xml><?xml version="1.0" encoding="utf-8"?>
-<w:ftr xmlns:wpc="http://schemas.microsoft.com/office/word/2010/wordprocessingCanvas" xmlns:cx="http://schemas.microsoft.com/office/drawing/2014/chartex" xmlns:cx1="http://schemas.microsoft.com/office/drawing/2015/9/8/chartex" xmlns:mc="http://schemas.openxmlformats.org/markup-compatibility/2006" xmlns:o="urn:schemas-microsoft-com:office:office" xmlns:r="http://schemas.openxmlformats.org/officeDocument/2006/relationships" xmlns:m="http://schemas.openxmlformats.org/officeDocument/2006/math" xmlns:v="urn:schemas-microsoft-com:vml" xmlns:wp14="http://schemas.microsoft.com/office/word/2010/wordprocessingDrawing" xmlns:wp="http://schemas.openxmlformats.org/drawingml/2006/wordprocessingDrawing" xmlns:w10="urn:schemas-microsoft-com:office:word" xmlns:w="http://schemas.openxmlformats.org/wordprocessingml/2006/main" xmlns:w14="http://schemas.microsoft.com/office/word/2010/wordml" xmlns:w15="http://schemas.microsoft.com/office/word/2012/wordml" xmlns:w16se="http://schemas.microsoft.com/office/word/2015/wordml/symex" xmlns:wpg="http://schemas.microsoft.com/office/word/2010/wordprocessingGroup" xmlns:wpi="http://schemas.microsoft.com/office/word/2010/wordprocessingInk" xmlns:wne="http://schemas.microsoft.com/office/word/2006/wordml" xmlns:wps="http://schemas.microsoft.com/office/word/2010/wordprocessingShape" mc:Ignorable="w14 w15 w16se wp14">
+<w:ftr xmlns:wpc="http://schemas.microsoft.com/office/word/2010/wordprocessingCanvas" xmlns:cx="http://schemas.microsoft.com/office/drawing/2014/chartex" xmlns:cx1="http://schemas.microsoft.com/office/drawing/2015/9/8/chartex" xmlns:cx2="http://schemas.microsoft.com/office/drawing/2015/10/21/chartex" xmlns:cx3="http://schemas.microsoft.com/office/drawing/2016/5/9/chartex" xmlns:cx4="http://schemas.microsoft.com/office/drawing/2016/5/10/chartex" xmlns:cx5="http://schemas.microsoft.com/office/drawing/2016/5/11/chartex" xmlns:cx6="http://schemas.microsoft.com/office/drawing/2016/5/12/chartex" xmlns:cx7="http://schemas.microsoft.com/office/drawing/2016/5/13/chartex" xmlns:cx8="http://schemas.microsoft.com/office/drawing/2016/5/14/chartex" xmlns:mc="http://schemas.openxmlformats.org/markup-compatibility/2006" xmlns:aink="http://schemas.microsoft.com/office/drawing/2016/ink" xmlns:am3d="http://schemas.microsoft.com/office/drawing/2017/model3d" xmlns:o="urn:schemas-microsoft-com:office:office" xmlns:r="http://schemas.openxmlformats.org/officeDocument/2006/relationships" xmlns:m="http://schemas.openxmlformats.org/officeDocument/2006/math" xmlns:v="urn:schemas-microsoft-com:vml" xmlns:wp14="http://schemas.microsoft.com/office/word/2010/wordprocessingDrawing" xmlns:wp="http://schemas.openxmlformats.org/drawingml/2006/wordprocessingDrawing" xmlns:w10="urn:schemas-microsoft-com:office:word" xmlns:w="http://schemas.openxmlformats.org/wordprocessingml/2006/main" xmlns:w14="http://schemas.microsoft.com/office/word/2010/wordml" xmlns:w15="http://schemas.microsoft.com/office/word/2012/wordml" xmlns:w16cid="http://schemas.microsoft.com/office/word/2016/wordml/cid" xmlns:w16se="http://schemas.microsoft.com/office/word/2015/wordml/symex" xmlns:wpg="http://schemas.microsoft.com/office/word/2010/wordprocessingGroup" xmlns:wpi="http://schemas.microsoft.com/office/word/2010/wordprocessingInk" xmlns:wne="http://schemas.microsoft.com/office/word/2006/wordml" xmlns:wps="http://schemas.microsoft.com/office/word/2010/wordprocessingShape" mc:Ignorable="w14 w15 w16se w16cid wp14">
   <w:p>
     <w:pPr>
       <w:pStyle w:val="Footer"/>
@@ -494,7 +820,7 @@
 </file>
 
 <file path=word/footnotes.xml><?xml version="1.0" encoding="utf-8"?>
-<w:footnotes xmlns:wpc="http://schemas.microsoft.com/office/word/2010/wordprocessingCanvas" xmlns:cx="http://schemas.microsoft.com/office/drawing/2014/chartex" xmlns:cx1="http://schemas.microsoft.com/office/drawing/2015/9/8/chartex" xmlns:mc="http://schemas.openxmlformats.org/markup-compatibility/2006" xmlns:o="urn:schemas-microsoft-com:office:office" xmlns:r="http://schemas.openxmlformats.org/officeDocument/2006/relationships" xmlns:m="http://schemas.openxmlformats.org/officeDocument/2006/math" xmlns:v="urn:schemas-microsoft-com:vml" xmlns:wp14="http://schemas.microsoft.com/office/word/2010/wordprocessingDrawing" xmlns:wp="http://schemas.openxmlformats.org/drawingml/2006/wordprocessingDrawing" xmlns:w10="urn:schemas-microsoft-com:office:word" xmlns:w="http://schemas.openxmlformats.org/wordprocessingml/2006/main" xmlns:w14="http://schemas.microsoft.com/office/word/2010/wordml" xmlns:w15="http://schemas.microsoft.com/office/word/2012/wordml" xmlns:w16se="http://schemas.microsoft.com/office/word/2015/wordml/symex" xmlns:wpg="http://schemas.microsoft.com/office/word/2010/wordprocessingGroup" xmlns:wpi="http://schemas.microsoft.com/office/word/2010/wordprocessingInk" xmlns:wne="http://schemas.microsoft.com/office/word/2006/wordml" xmlns:wps="http://schemas.microsoft.com/office/word/2010/wordprocessingShape" mc:Ignorable="w14 w15 w16se wp14">
+<w:footnotes xmlns:wpc="http://schemas.microsoft.com/office/word/2010/wordprocessingCanvas" xmlns:cx="http://schemas.microsoft.com/office/drawing/2014/chartex" xmlns:cx1="http://schemas.microsoft.com/office/drawing/2015/9/8/chartex" xmlns:cx2="http://schemas.microsoft.com/office/drawing/2015/10/21/chartex" xmlns:cx3="http://schemas.microsoft.com/office/drawing/2016/5/9/chartex" xmlns:cx4="http://schemas.microsoft.com/office/drawing/2016/5/10/chartex" xmlns:cx5="http://schemas.microsoft.com/office/drawing/2016/5/11/chartex" xmlns:cx6="http://schemas.microsoft.com/office/drawing/2016/5/12/chartex" xmlns:cx7="http://schemas.microsoft.com/office/drawing/2016/5/13/chartex" xmlns:cx8="http://schemas.microsoft.com/office/drawing/2016/5/14/chartex" xmlns:mc="http://schemas.openxmlformats.org/markup-compatibility/2006" xmlns:aink="http://schemas.microsoft.com/office/drawing/2016/ink" xmlns:am3d="http://schemas.microsoft.com/office/drawing/2017/model3d" xmlns:o="urn:schemas-microsoft-com:office:office" xmlns:r="http://schemas.openxmlformats.org/officeDocument/2006/relationships" xmlns:m="http://schemas.openxmlformats.org/officeDocument/2006/math" xmlns:v="urn:schemas-microsoft-com:vml" xmlns:wp14="http://schemas.microsoft.com/office/word/2010/wordprocessingDrawing" xmlns:wp="http://schemas.openxmlformats.org/drawingml/2006/wordprocessingDrawing" xmlns:w10="urn:schemas-microsoft-com:office:word" xmlns:w="http://schemas.openxmlformats.org/wordprocessingml/2006/main" xmlns:w14="http://schemas.microsoft.com/office/word/2010/wordml" xmlns:w15="http://schemas.microsoft.com/office/word/2012/wordml" xmlns:w16cid="http://schemas.microsoft.com/office/word/2016/wordml/cid" xmlns:w16se="http://schemas.microsoft.com/office/word/2015/wordml/symex" xmlns:wpg="http://schemas.microsoft.com/office/word/2010/wordprocessingGroup" xmlns:wpi="http://schemas.microsoft.com/office/word/2010/wordprocessingInk" xmlns:wne="http://schemas.microsoft.com/office/word/2006/wordml" xmlns:wps="http://schemas.microsoft.com/office/word/2010/wordprocessingShape" mc:Ignorable="w14 w15 w16se w16cid wp14">
   <w:footnote w:type="separator" w:id="-1">
     <w:p>
       <w:pPr>
@@ -519,7 +845,7 @@
 </file>
 
 <file path=word/header1.xml><?xml version="1.0" encoding="utf-8"?>
-<w:hdr xmlns:wpc="http://schemas.microsoft.com/office/word/2010/wordprocessingCanvas" xmlns:cx="http://schemas.microsoft.com/office/drawing/2014/chartex" xmlns:cx1="http://schemas.microsoft.com/office/drawing/2015/9/8/chartex" xmlns:mc="http://schemas.openxmlformats.org/markup-compatibility/2006" xmlns:o="urn:schemas-microsoft-com:office:office" xmlns:r="http://schemas.openxmlformats.org/officeDocument/2006/relationships" xmlns:m="http://schemas.openxmlformats.org/officeDocument/2006/math" xmlns:v="urn:schemas-microsoft-com:vml" xmlns:wp14="http://schemas.microsoft.com/office/word/2010/wordprocessingDrawing" xmlns:wp="http://schemas.openxmlformats.org/drawingml/2006/wordprocessingDrawing" xmlns:w10="urn:schemas-microsoft-com:office:word" xmlns:w="http://schemas.openxmlformats.org/wordprocessingml/2006/main" xmlns:w14="http://schemas.microsoft.com/office/word/2010/wordml" xmlns:w15="http://schemas.microsoft.com/office/word/2012/wordml" xmlns:w16se="http://schemas.microsoft.com/office/word/2015/wordml/symex" xmlns:wpg="http://schemas.microsoft.com/office/word/2010/wordprocessingGroup" xmlns:wpi="http://schemas.microsoft.com/office/word/2010/wordprocessingInk" xmlns:wne="http://schemas.microsoft.com/office/word/2006/wordml" xmlns:wps="http://schemas.microsoft.com/office/word/2010/wordprocessingShape" mc:Ignorable="w14 w15 w16se wp14">
+<w:hdr xmlns:wpc="http://schemas.microsoft.com/office/word/2010/wordprocessingCanvas" xmlns:cx="http://schemas.microsoft.com/office/drawing/2014/chartex" xmlns:cx1="http://schemas.microsoft.com/office/drawing/2015/9/8/chartex" xmlns:cx2="http://schemas.microsoft.com/office/drawing/2015/10/21/chartex" xmlns:cx3="http://schemas.microsoft.com/office/drawing/2016/5/9/chartex" xmlns:cx4="http://schemas.microsoft.com/office/drawing/2016/5/10/chartex" xmlns:cx5="http://schemas.microsoft.com/office/drawing/2016/5/11/chartex" xmlns:cx6="http://schemas.microsoft.com/office/drawing/2016/5/12/chartex" xmlns:cx7="http://schemas.microsoft.com/office/drawing/2016/5/13/chartex" xmlns:cx8="http://schemas.microsoft.com/office/drawing/2016/5/14/chartex" xmlns:mc="http://schemas.openxmlformats.org/markup-compatibility/2006" xmlns:aink="http://schemas.microsoft.com/office/drawing/2016/ink" xmlns:am3d="http://schemas.microsoft.com/office/drawing/2017/model3d" xmlns:o="urn:schemas-microsoft-com:office:office" xmlns:r="http://schemas.openxmlformats.org/officeDocument/2006/relationships" xmlns:m="http://schemas.openxmlformats.org/officeDocument/2006/math" xmlns:v="urn:schemas-microsoft-com:vml" xmlns:wp14="http://schemas.microsoft.com/office/word/2010/wordprocessingDrawing" xmlns:wp="http://schemas.openxmlformats.org/drawingml/2006/wordprocessingDrawing" xmlns:w10="urn:schemas-microsoft-com:office:word" xmlns:w="http://schemas.openxmlformats.org/wordprocessingml/2006/main" xmlns:w14="http://schemas.microsoft.com/office/word/2010/wordml" xmlns:w15="http://schemas.microsoft.com/office/word/2012/wordml" xmlns:w16cid="http://schemas.microsoft.com/office/word/2016/wordml/cid" xmlns:w16se="http://schemas.microsoft.com/office/word/2015/wordml/symex" xmlns:wpg="http://schemas.microsoft.com/office/word/2010/wordprocessingGroup" xmlns:wpi="http://schemas.microsoft.com/office/word/2010/wordprocessingInk" xmlns:wne="http://schemas.microsoft.com/office/word/2006/wordml" xmlns:wps="http://schemas.microsoft.com/office/word/2010/wordprocessingShape" mc:Ignorable="w14 w15 w16se w16cid wp14">
   <w:p>
     <w:pPr>
       <w:pStyle w:val="Header"/>
@@ -529,7 +855,7 @@
 </file>
 
 <file path=word/header2.xml><?xml version="1.0" encoding="utf-8"?>
-<w:hdr xmlns:wpc="http://schemas.microsoft.com/office/word/2010/wordprocessingCanvas" xmlns:cx="http://schemas.microsoft.com/office/drawing/2014/chartex" xmlns:cx1="http://schemas.microsoft.com/office/drawing/2015/9/8/chartex" xmlns:mc="http://schemas.openxmlformats.org/markup-compatibility/2006" xmlns:o="urn:schemas-microsoft-com:office:office" xmlns:r="http://schemas.openxmlformats.org/officeDocument/2006/relationships" xmlns:m="http://schemas.openxmlformats.org/officeDocument/2006/math" xmlns:v="urn:schemas-microsoft-com:vml" xmlns:wp14="http://schemas.microsoft.com/office/word/2010/wordprocessingDrawing" xmlns:wp="http://schemas.openxmlformats.org/drawingml/2006/wordprocessingDrawing" xmlns:w10="urn:schemas-microsoft-com:office:word" xmlns:w="http://schemas.openxmlformats.org/wordprocessingml/2006/main" xmlns:w14="http://schemas.microsoft.com/office/word/2010/wordml" xmlns:w15="http://schemas.microsoft.com/office/word/2012/wordml" xmlns:w16se="http://schemas.microsoft.com/office/word/2015/wordml/symex" xmlns:wpg="http://schemas.microsoft.com/office/word/2010/wordprocessingGroup" xmlns:wpi="http://schemas.microsoft.com/office/word/2010/wordprocessingInk" xmlns:wne="http://schemas.microsoft.com/office/word/2006/wordml" xmlns:wps="http://schemas.microsoft.com/office/word/2010/wordprocessingShape" mc:Ignorable="w14 w15 w16se wp14">
+<w:hdr xmlns:wpc="http://schemas.microsoft.com/office/word/2010/wordprocessingCanvas" xmlns:cx="http://schemas.microsoft.com/office/drawing/2014/chartex" xmlns:cx1="http://schemas.microsoft.com/office/drawing/2015/9/8/chartex" xmlns:cx2="http://schemas.microsoft.com/office/drawing/2015/10/21/chartex" xmlns:cx3="http://schemas.microsoft.com/office/drawing/2016/5/9/chartex" xmlns:cx4="http://schemas.microsoft.com/office/drawing/2016/5/10/chartex" xmlns:cx5="http://schemas.microsoft.com/office/drawing/2016/5/11/chartex" xmlns:cx6="http://schemas.microsoft.com/office/drawing/2016/5/12/chartex" xmlns:cx7="http://schemas.microsoft.com/office/drawing/2016/5/13/chartex" xmlns:cx8="http://schemas.microsoft.com/office/drawing/2016/5/14/chartex" xmlns:mc="http://schemas.openxmlformats.org/markup-compatibility/2006" xmlns:aink="http://schemas.microsoft.com/office/drawing/2016/ink" xmlns:am3d="http://schemas.microsoft.com/office/drawing/2017/model3d" xmlns:o="urn:schemas-microsoft-com:office:office" xmlns:r="http://schemas.openxmlformats.org/officeDocument/2006/relationships" xmlns:m="http://schemas.openxmlformats.org/officeDocument/2006/math" xmlns:v="urn:schemas-microsoft-com:vml" xmlns:wp14="http://schemas.microsoft.com/office/word/2010/wordprocessingDrawing" xmlns:wp="http://schemas.openxmlformats.org/drawingml/2006/wordprocessingDrawing" xmlns:w10="urn:schemas-microsoft-com:office:word" xmlns:w="http://schemas.openxmlformats.org/wordprocessingml/2006/main" xmlns:w14="http://schemas.microsoft.com/office/word/2010/wordml" xmlns:w15="http://schemas.microsoft.com/office/word/2012/wordml" xmlns:w16cid="http://schemas.microsoft.com/office/word/2016/wordml/cid" xmlns:w16se="http://schemas.microsoft.com/office/word/2015/wordml/symex" xmlns:wpg="http://schemas.microsoft.com/office/word/2010/wordprocessingGroup" xmlns:wpi="http://schemas.microsoft.com/office/word/2010/wordprocessingInk" xmlns:wne="http://schemas.microsoft.com/office/word/2006/wordml" xmlns:wps="http://schemas.microsoft.com/office/word/2010/wordprocessingShape" mc:Ignorable="w14 w15 w16se w16cid wp14">
   <w:p>
     <w:pPr>
       <w:pStyle w:val="Header"/>
@@ -553,8 +879,6 @@
       </w:rPr>
       <w:t>Tutorial: Create a Razor Pages Web App with ASP.NET Core</w:t>
     </w:r>
-    <w:bookmarkStart w:id="0" w:name="_GoBack"/>
-    <w:bookmarkEnd w:id="0"/>
   </w:p>
   <w:p>
     <w:pPr>
@@ -618,7 +942,7 @@
 </file>
 
 <file path=word/header3.xml><?xml version="1.0" encoding="utf-8"?>
-<w:hdr xmlns:wpc="http://schemas.microsoft.com/office/word/2010/wordprocessingCanvas" xmlns:cx="http://schemas.microsoft.com/office/drawing/2014/chartex" xmlns:cx1="http://schemas.microsoft.com/office/drawing/2015/9/8/chartex" xmlns:mc="http://schemas.openxmlformats.org/markup-compatibility/2006" xmlns:o="urn:schemas-microsoft-com:office:office" xmlns:r="http://schemas.openxmlformats.org/officeDocument/2006/relationships" xmlns:m="http://schemas.openxmlformats.org/officeDocument/2006/math" xmlns:v="urn:schemas-microsoft-com:vml" xmlns:wp14="http://schemas.microsoft.com/office/word/2010/wordprocessingDrawing" xmlns:wp="http://schemas.openxmlformats.org/drawingml/2006/wordprocessingDrawing" xmlns:w10="urn:schemas-microsoft-com:office:word" xmlns:w="http://schemas.openxmlformats.org/wordprocessingml/2006/main" xmlns:w14="http://schemas.microsoft.com/office/word/2010/wordml" xmlns:w15="http://schemas.microsoft.com/office/word/2012/wordml" xmlns:w16se="http://schemas.microsoft.com/office/word/2015/wordml/symex" xmlns:wpg="http://schemas.microsoft.com/office/word/2010/wordprocessingGroup" xmlns:wpi="http://schemas.microsoft.com/office/word/2010/wordprocessingInk" xmlns:wne="http://schemas.microsoft.com/office/word/2006/wordml" xmlns:wps="http://schemas.microsoft.com/office/word/2010/wordprocessingShape" mc:Ignorable="w14 w15 w16se wp14">
+<w:hdr xmlns:wpc="http://schemas.microsoft.com/office/word/2010/wordprocessingCanvas" xmlns:cx="http://schemas.microsoft.com/office/drawing/2014/chartex" xmlns:cx1="http://schemas.microsoft.com/office/drawing/2015/9/8/chartex" xmlns:cx2="http://schemas.microsoft.com/office/drawing/2015/10/21/chartex" xmlns:cx3="http://schemas.microsoft.com/office/drawing/2016/5/9/chartex" xmlns:cx4="http://schemas.microsoft.com/office/drawing/2016/5/10/chartex" xmlns:cx5="http://schemas.microsoft.com/office/drawing/2016/5/11/chartex" xmlns:cx6="http://schemas.microsoft.com/office/drawing/2016/5/12/chartex" xmlns:cx7="http://schemas.microsoft.com/office/drawing/2016/5/13/chartex" xmlns:cx8="http://schemas.microsoft.com/office/drawing/2016/5/14/chartex" xmlns:mc="http://schemas.openxmlformats.org/markup-compatibility/2006" xmlns:aink="http://schemas.microsoft.com/office/drawing/2016/ink" xmlns:am3d="http://schemas.microsoft.com/office/drawing/2017/model3d" xmlns:o="urn:schemas-microsoft-com:office:office" xmlns:r="http://schemas.openxmlformats.org/officeDocument/2006/relationships" xmlns:m="http://schemas.openxmlformats.org/officeDocument/2006/math" xmlns:v="urn:schemas-microsoft-com:vml" xmlns:wp14="http://schemas.microsoft.com/office/word/2010/wordprocessingDrawing" xmlns:wp="http://schemas.openxmlformats.org/drawingml/2006/wordprocessingDrawing" xmlns:w10="urn:schemas-microsoft-com:office:word" xmlns:w="http://schemas.openxmlformats.org/wordprocessingml/2006/main" xmlns:w14="http://schemas.microsoft.com/office/word/2010/wordml" xmlns:w15="http://schemas.microsoft.com/office/word/2012/wordml" xmlns:w16cid="http://schemas.microsoft.com/office/word/2016/wordml/cid" xmlns:w16se="http://schemas.microsoft.com/office/word/2015/wordml/symex" xmlns:wpg="http://schemas.microsoft.com/office/word/2010/wordprocessingGroup" xmlns:wpi="http://schemas.microsoft.com/office/word/2010/wordprocessingInk" xmlns:wne="http://schemas.microsoft.com/office/word/2006/wordml" xmlns:wps="http://schemas.microsoft.com/office/word/2010/wordprocessingShape" mc:Ignorable="w14 w15 w16se w16cid wp14">
   <w:p>
     <w:pPr>
       <w:pStyle w:val="Header"/>
@@ -628,7 +952,7 @@
 </file>
 
 <file path=word/numbering.xml><?xml version="1.0" encoding="utf-8"?>
-<w:numbering xmlns:wpc="http://schemas.microsoft.com/office/word/2010/wordprocessingCanvas" xmlns:cx="http://schemas.microsoft.com/office/drawing/2014/chartex" xmlns:cx1="http://schemas.microsoft.com/office/drawing/2015/9/8/chartex" xmlns:mc="http://schemas.openxmlformats.org/markup-compatibility/2006" xmlns:o="urn:schemas-microsoft-com:office:office" xmlns:r="http://schemas.openxmlformats.org/officeDocument/2006/relationships" xmlns:m="http://schemas.openxmlformats.org/officeDocument/2006/math" xmlns:v="urn:schemas-microsoft-com:vml" xmlns:wp14="http://schemas.microsoft.com/office/word/2010/wordprocessingDrawing" xmlns:wp="http://schemas.openxmlformats.org/drawingml/2006/wordprocessingDrawing" xmlns:w10="urn:schemas-microsoft-com:office:word" xmlns:w="http://schemas.openxmlformats.org/wordprocessingml/2006/main" xmlns:w14="http://schemas.microsoft.com/office/word/2010/wordml" xmlns:w15="http://schemas.microsoft.com/office/word/2012/wordml" xmlns:w16se="http://schemas.microsoft.com/office/word/2015/wordml/symex" xmlns:wpg="http://schemas.microsoft.com/office/word/2010/wordprocessingGroup" xmlns:wpi="http://schemas.microsoft.com/office/word/2010/wordprocessingInk" xmlns:wne="http://schemas.microsoft.com/office/word/2006/wordml" xmlns:wps="http://schemas.microsoft.com/office/word/2010/wordprocessingShape" mc:Ignorable="w14 w15 w16se wp14">
+<w:numbering xmlns:wpc="http://schemas.microsoft.com/office/word/2010/wordprocessingCanvas" xmlns:cx="http://schemas.microsoft.com/office/drawing/2014/chartex" xmlns:cx1="http://schemas.microsoft.com/office/drawing/2015/9/8/chartex" xmlns:cx2="http://schemas.microsoft.com/office/drawing/2015/10/21/chartex" xmlns:cx3="http://schemas.microsoft.com/office/drawing/2016/5/9/chartex" xmlns:cx4="http://schemas.microsoft.com/office/drawing/2016/5/10/chartex" xmlns:cx5="http://schemas.microsoft.com/office/drawing/2016/5/11/chartex" xmlns:cx6="http://schemas.microsoft.com/office/drawing/2016/5/12/chartex" xmlns:cx7="http://schemas.microsoft.com/office/drawing/2016/5/13/chartex" xmlns:cx8="http://schemas.microsoft.com/office/drawing/2016/5/14/chartex" xmlns:mc="http://schemas.openxmlformats.org/markup-compatibility/2006" xmlns:aink="http://schemas.microsoft.com/office/drawing/2016/ink" xmlns:am3d="http://schemas.microsoft.com/office/drawing/2017/model3d" xmlns:o="urn:schemas-microsoft-com:office:office" xmlns:r="http://schemas.openxmlformats.org/officeDocument/2006/relationships" xmlns:m="http://schemas.openxmlformats.org/officeDocument/2006/math" xmlns:v="urn:schemas-microsoft-com:vml" xmlns:wp14="http://schemas.microsoft.com/office/word/2010/wordprocessingDrawing" xmlns:wp="http://schemas.openxmlformats.org/drawingml/2006/wordprocessingDrawing" xmlns:w10="urn:schemas-microsoft-com:office:word" xmlns:w="http://schemas.openxmlformats.org/wordprocessingml/2006/main" xmlns:w14="http://schemas.microsoft.com/office/word/2010/wordml" xmlns:w15="http://schemas.microsoft.com/office/word/2012/wordml" xmlns:w16cid="http://schemas.microsoft.com/office/word/2016/wordml/cid" xmlns:w16se="http://schemas.microsoft.com/office/word/2015/wordml/symex" xmlns:wpg="http://schemas.microsoft.com/office/word/2010/wordprocessingGroup" xmlns:wpi="http://schemas.microsoft.com/office/word/2010/wordprocessingInk" xmlns:wne="http://schemas.microsoft.com/office/word/2006/wordml" xmlns:wps="http://schemas.microsoft.com/office/word/2010/wordprocessingShape" mc:Ignorable="w14 w15 w16se w16cid wp14">
   <w:abstractNum w:abstractNumId="0" w15:restartNumberingAfterBreak="0">
     <w:nsid w:val="008E6E8E"/>
     <w:multiLevelType w:val="hybridMultilevel"/>
@@ -1167,7 +1491,7 @@
 </file>
 
 <file path=word/styles.xml><?xml version="1.0" encoding="utf-8"?>
-<w:styles xmlns:mc="http://schemas.openxmlformats.org/markup-compatibility/2006" xmlns:r="http://schemas.openxmlformats.org/officeDocument/2006/relationships" xmlns:w="http://schemas.openxmlformats.org/wordprocessingml/2006/main" xmlns:w14="http://schemas.microsoft.com/office/word/2010/wordml" xmlns:w15="http://schemas.microsoft.com/office/word/2012/wordml" xmlns:w16se="http://schemas.microsoft.com/office/word/2015/wordml/symex" mc:Ignorable="w14 w15 w16se">
+<w:styles xmlns:mc="http://schemas.openxmlformats.org/markup-compatibility/2006" xmlns:r="http://schemas.openxmlformats.org/officeDocument/2006/relationships" xmlns:w="http://schemas.openxmlformats.org/wordprocessingml/2006/main" xmlns:w14="http://schemas.microsoft.com/office/word/2010/wordml" xmlns:w15="http://schemas.microsoft.com/office/word/2012/wordml" xmlns:w16cid="http://schemas.microsoft.com/office/word/2016/wordml/cid" xmlns:w16se="http://schemas.microsoft.com/office/word/2015/wordml/symex" mc:Ignorable="w14 w15 w16se w16cid">
   <w:docDefaults>
     <w:rPrDefault>
       <w:rPr>
@@ -1183,7 +1507,7 @@
       </w:pPr>
     </w:pPrDefault>
   </w:docDefaults>
-  <w:latentStyles w:defLockedState="0" w:defUIPriority="99" w:defSemiHidden="0" w:defUnhideWhenUsed="0" w:defQFormat="0" w:count="371">
+  <w:latentStyles w:defLockedState="0" w:defUIPriority="99" w:defSemiHidden="0" w:defUnhideWhenUsed="0" w:defQFormat="0" w:count="375">
     <w:lsdException w:name="Normal" w:uiPriority="0" w:qFormat="1"/>
     <w:lsdException w:name="heading 1" w:uiPriority="9" w:qFormat="1"/>
     <w:lsdException w:name="heading 2" w:semiHidden="1" w:uiPriority="9" w:unhideWhenUsed="1" w:qFormat="1"/>
@@ -1555,6 +1879,10 @@
     <w:lsdException w:name="List Table 5 Dark Accent 6" w:uiPriority="50"/>
     <w:lsdException w:name="List Table 6 Colorful Accent 6" w:uiPriority="51"/>
     <w:lsdException w:name="List Table 7 Colorful Accent 6" w:uiPriority="52"/>
+    <w:lsdException w:name="Mention" w:semiHidden="1" w:unhideWhenUsed="1"/>
+    <w:lsdException w:name="Smart Hyperlink" w:semiHidden="1" w:unhideWhenUsed="1"/>
+    <w:lsdException w:name="Hashtag" w:semiHidden="1" w:unhideWhenUsed="1"/>
+    <w:lsdException w:name="Unresolved Mention" w:semiHidden="1" w:unhideWhenUsed="1"/>
   </w:latentStyles>
   <w:style w:type="paragraph" w:default="1" w:styleId="Normal">
     <w:name w:val="Normal"/>

</xml_diff>